<commit_message>
July 19th 2017 - Updated the UI review document
</commit_message>
<xml_diff>
--- a/Docs/PeerReviews/PADification UI Review.docx
+++ b/Docs/PeerReviews/PADification UI Review.docx
@@ -175,13 +175,22 @@
     </w:p>
     <w:p>
       <w:r>
-        <w:t>Billy’s suggestion: Change the Login and account creation screens into pop up windows instead of full screens. This would mitigate the empty space found in both screens.</w:t>
-      </w:r>
-    </w:p>
-    <w:p>
-      <w:r>
-        <w:t xml:space="preserve">Login button has issues; it stays pressed in certain situations. </w:t>
-      </w:r>
+        <w:t>Login:</w:t>
+      </w:r>
+    </w:p>
+    <w:p>
+      <w:pPr>
+        <w:pStyle w:val="ListParagraph"/>
+        <w:numPr>
+          <w:ilvl w:val="0"/>
+          <w:numId w:val="9"/>
+        </w:numPr>
+      </w:pPr>
+      <w:r>
+        <w:t>Change the screen to a smaller size?</w:t>
+      </w:r>
+      <w:bookmarkStart w:id="0" w:name="_GoBack"/>
+      <w:bookmarkEnd w:id="0"/>
     </w:p>
     <w:p/>
     <w:p/>
@@ -465,6 +474,18 @@
         </w:numPr>
       </w:pPr>
       <w:r>
+        <w:t>Reduce title size and use extra room for reformatting.</w:t>
+      </w:r>
+    </w:p>
+    <w:p>
+      <w:pPr>
+        <w:pStyle w:val="ListParagraph"/>
+        <w:numPr>
+          <w:ilvl w:val="0"/>
+          <w:numId w:val="4"/>
+        </w:numPr>
+      </w:pPr>
+      <w:r>
         <w:t>No functions for favorited monsters or visual indicators.</w:t>
       </w:r>
     </w:p>
@@ -564,7 +585,6 @@
         <w:t>Should add filter options</w:t>
       </w:r>
     </w:p>
-    <w:p/>
     <w:p/>
     <w:p/>
     <w:p/>
@@ -624,7 +644,15 @@
       </w:r>
     </w:p>
     <w:p>
-      <w:r>
+      <w:pPr>
+        <w:rPr>
+          <w:sz w:val="20"/>
+        </w:rPr>
+      </w:pPr>
+      <w:r>
+        <w:rPr>
+          <w:sz w:val="20"/>
+        </w:rPr>
         <w:t>Edit monster:</w:t>
       </w:r>
     </w:p>
@@ -635,8 +663,14 @@
           <w:ilvl w:val="0"/>
           <w:numId w:val="5"/>
         </w:numPr>
-      </w:pPr>
-      <w:r>
+        <w:rPr>
+          <w:sz w:val="20"/>
+        </w:rPr>
+      </w:pPr>
+      <w:r>
+        <w:rPr>
+          <w:sz w:val="20"/>
+        </w:rPr>
         <w:t>No hover functionality</w:t>
       </w:r>
     </w:p>
@@ -647,8 +681,14 @@
           <w:ilvl w:val="0"/>
           <w:numId w:val="5"/>
         </w:numPr>
-      </w:pPr>
-      <w:r>
+        <w:rPr>
+          <w:sz w:val="20"/>
+        </w:rPr>
+      </w:pPr>
+      <w:r>
+        <w:rPr>
+          <w:sz w:val="20"/>
+        </w:rPr>
         <w:t>Monster image too small and cut off. Perhaps replace with profile image and use hover functions to view full image.</w:t>
       </w:r>
     </w:p>
@@ -659,8 +699,14 @@
           <w:ilvl w:val="0"/>
           <w:numId w:val="5"/>
         </w:numPr>
-      </w:pPr>
-      <w:r>
+        <w:rPr>
+          <w:sz w:val="20"/>
+        </w:rPr>
+      </w:pPr>
+      <w:r>
+        <w:rPr>
+          <w:sz w:val="20"/>
+        </w:rPr>
         <w:t>Add icons next to modifiable fields for visual aid.</w:t>
       </w:r>
     </w:p>
@@ -671,8 +717,14 @@
           <w:ilvl w:val="0"/>
           <w:numId w:val="5"/>
         </w:numPr>
-      </w:pPr>
-      <w:r>
+        <w:rPr>
+          <w:sz w:val="20"/>
+        </w:rPr>
+      </w:pPr>
+      <w:r>
+        <w:rPr>
+          <w:sz w:val="20"/>
+        </w:rPr>
         <w:t>Extra TAMADRA check box is strangely separate from its associated functions</w:t>
       </w:r>
     </w:p>
@@ -683,8 +735,14 @@
           <w:ilvl w:val="0"/>
           <w:numId w:val="5"/>
         </w:numPr>
-      </w:pPr>
-      <w:r>
+        <w:rPr>
+          <w:sz w:val="20"/>
+        </w:rPr>
+      </w:pPr>
+      <w:r>
+        <w:rPr>
+          <w:sz w:val="20"/>
+        </w:rPr>
         <w:t xml:space="preserve">Latent skills should be grey and inaccessible when there are not enough points. </w:t>
       </w:r>
     </w:p>
@@ -695,8 +753,14 @@
           <w:ilvl w:val="0"/>
           <w:numId w:val="5"/>
         </w:numPr>
-      </w:pPr>
-      <w:r>
+        <w:rPr>
+          <w:sz w:val="20"/>
+        </w:rPr>
+      </w:pPr>
+      <w:r>
+        <w:rPr>
+          <w:sz w:val="20"/>
+        </w:rPr>
         <w:t xml:space="preserve">Buttons act strange when selecting a 2-point skill when only 1 point is available. </w:t>
       </w:r>
     </w:p>
@@ -707,8 +771,14 @@
           <w:ilvl w:val="0"/>
           <w:numId w:val="5"/>
         </w:numPr>
-      </w:pPr>
-      <w:r>
+        <w:rPr>
+          <w:sz w:val="20"/>
+        </w:rPr>
+      </w:pPr>
+      <w:r>
+        <w:rPr>
+          <w:sz w:val="20"/>
+        </w:rPr>
         <w:t>icons should be present with fields.</w:t>
       </w:r>
     </w:p>
@@ -719,8 +789,14 @@
           <w:ilvl w:val="0"/>
           <w:numId w:val="5"/>
         </w:numPr>
-      </w:pPr>
-      <w:r>
+        <w:rPr>
+          <w:sz w:val="20"/>
+        </w:rPr>
+      </w:pPr>
+      <w:r>
+        <w:rPr>
+          <w:sz w:val="20"/>
+        </w:rPr>
         <w:t>Adding extra slot after 5 slots are reached does not open space for other skills to be added. But you can actually add another skill.</w:t>
       </w:r>
     </w:p>
@@ -731,8 +807,14 @@
           <w:ilvl w:val="0"/>
           <w:numId w:val="5"/>
         </w:numPr>
-      </w:pPr>
-      <w:r>
+        <w:rPr>
+          <w:sz w:val="20"/>
+        </w:rPr>
+      </w:pPr>
+      <w:r>
+        <w:rPr>
+          <w:sz w:val="20"/>
+        </w:rPr>
         <w:t>It is possible to remove the extra when 6 slots are used.</w:t>
       </w:r>
     </w:p>
@@ -743,8 +825,14 @@
           <w:ilvl w:val="0"/>
           <w:numId w:val="5"/>
         </w:numPr>
-      </w:pPr>
-      <w:r>
+        <w:rPr>
+          <w:sz w:val="20"/>
+        </w:rPr>
+      </w:pPr>
+      <w:r>
+        <w:rPr>
+          <w:sz w:val="20"/>
+        </w:rPr>
         <w:t>No visual affects to the awoken skills when changing numbers.</w:t>
       </w:r>
     </w:p>
@@ -755,8 +843,14 @@
           <w:ilvl w:val="0"/>
           <w:numId w:val="5"/>
         </w:numPr>
-      </w:pPr>
-      <w:r>
+        <w:rPr>
+          <w:sz w:val="20"/>
+        </w:rPr>
+      </w:pPr>
+      <w:r>
+        <w:rPr>
+          <w:sz w:val="20"/>
+        </w:rPr>
         <w:t>No way to input numbers when changing stats</w:t>
       </w:r>
     </w:p>
@@ -767,8 +861,14 @@
           <w:ilvl w:val="0"/>
           <w:numId w:val="5"/>
         </w:numPr>
-      </w:pPr>
-      <w:r>
+        <w:rPr>
+          <w:sz w:val="20"/>
+        </w:rPr>
+      </w:pPr>
+      <w:r>
+        <w:rPr>
+          <w:sz w:val="20"/>
+        </w:rPr>
         <w:t>Missing section for leader skills</w:t>
       </w:r>
     </w:p>
@@ -779,9 +879,33 @@
           <w:ilvl w:val="0"/>
           <w:numId w:val="5"/>
         </w:numPr>
-      </w:pPr>
-      <w:r>
+        <w:rPr>
+          <w:sz w:val="20"/>
+        </w:rPr>
+      </w:pPr>
+      <w:r>
+        <w:rPr>
+          <w:sz w:val="20"/>
+        </w:rPr>
         <w:t>Current Exp could be renamed to approximate exp</w:t>
+      </w:r>
+    </w:p>
+    <w:p>
+      <w:pPr>
+        <w:pStyle w:val="ListParagraph"/>
+        <w:numPr>
+          <w:ilvl w:val="0"/>
+          <w:numId w:val="5"/>
+        </w:numPr>
+        <w:rPr>
+          <w:sz w:val="20"/>
+        </w:rPr>
+      </w:pPr>
+      <w:r>
+        <w:rPr>
+          <w:sz w:val="20"/>
+        </w:rPr>
+        <w:t>Cooldown is unaffected when raising or lowering the level. No indication of max level present,</w:t>
       </w:r>
     </w:p>
     <w:p>
@@ -843,8 +967,6 @@
       <w:r>
         <w:t>Monster Book:</w:t>
       </w:r>
-      <w:bookmarkStart w:id="0" w:name="_GoBack"/>
-      <w:bookmarkEnd w:id="0"/>
     </w:p>
     <w:p>
       <w:pPr>
@@ -1124,7 +1246,21 @@
         <w:t>Should add filter options</w:t>
       </w:r>
     </w:p>
-    <w:p/>
+    <w:p>
+      <w:pPr>
+        <w:pStyle w:val="ListParagraph"/>
+        <w:numPr>
+          <w:ilvl w:val="0"/>
+          <w:numId w:val="8"/>
+        </w:numPr>
+      </w:pPr>
+      <w:r>
+        <w:t>Missing button for team submission/retraction.</w:t>
+      </w:r>
+      <w:r>
+        <w:t xml:space="preserve"> Instead of in place of My Teams screen.</w:t>
+      </w:r>
+    </w:p>
     <w:p/>
     <w:p/>
     <w:p/>
@@ -1480,6 +1616,119 @@
     </w:lvl>
   </w:abstractNum>
   <w:abstractNum w:abstractNumId="2" w15:restartNumberingAfterBreak="0">
+    <w:nsid w:val="3DAE789B"/>
+    <w:multiLevelType w:val="hybridMultilevel"/>
+    <w:tmpl w:val="3C68B060"/>
+    <w:lvl w:ilvl="0" w:tplc="10090001">
+      <w:start w:val="1"/>
+      <w:numFmt w:val="bullet"/>
+      <w:lvlText w:val=""/>
+      <w:lvlJc w:val="left"/>
+      <w:pPr>
+        <w:ind w:left="720" w:hanging="360"/>
+      </w:pPr>
+      <w:rPr>
+        <w:rFonts w:ascii="Symbol" w:hAnsi="Symbol" w:hint="default"/>
+      </w:rPr>
+    </w:lvl>
+    <w:lvl w:ilvl="1" w:tplc="10090003" w:tentative="1">
+      <w:start w:val="1"/>
+      <w:numFmt w:val="bullet"/>
+      <w:lvlText w:val="o"/>
+      <w:lvlJc w:val="left"/>
+      <w:pPr>
+        <w:ind w:left="1440" w:hanging="360"/>
+      </w:pPr>
+      <w:rPr>
+        <w:rFonts w:ascii="Courier New" w:hAnsi="Courier New" w:cs="Courier New" w:hint="default"/>
+      </w:rPr>
+    </w:lvl>
+    <w:lvl w:ilvl="2" w:tplc="10090005" w:tentative="1">
+      <w:start w:val="1"/>
+      <w:numFmt w:val="bullet"/>
+      <w:lvlText w:val=""/>
+      <w:lvlJc w:val="left"/>
+      <w:pPr>
+        <w:ind w:left="2160" w:hanging="360"/>
+      </w:pPr>
+      <w:rPr>
+        <w:rFonts w:ascii="Wingdings" w:hAnsi="Wingdings" w:hint="default"/>
+      </w:rPr>
+    </w:lvl>
+    <w:lvl w:ilvl="3" w:tplc="10090001" w:tentative="1">
+      <w:start w:val="1"/>
+      <w:numFmt w:val="bullet"/>
+      <w:lvlText w:val=""/>
+      <w:lvlJc w:val="left"/>
+      <w:pPr>
+        <w:ind w:left="2880" w:hanging="360"/>
+      </w:pPr>
+      <w:rPr>
+        <w:rFonts w:ascii="Symbol" w:hAnsi="Symbol" w:hint="default"/>
+      </w:rPr>
+    </w:lvl>
+    <w:lvl w:ilvl="4" w:tplc="10090003" w:tentative="1">
+      <w:start w:val="1"/>
+      <w:numFmt w:val="bullet"/>
+      <w:lvlText w:val="o"/>
+      <w:lvlJc w:val="left"/>
+      <w:pPr>
+        <w:ind w:left="3600" w:hanging="360"/>
+      </w:pPr>
+      <w:rPr>
+        <w:rFonts w:ascii="Courier New" w:hAnsi="Courier New" w:cs="Courier New" w:hint="default"/>
+      </w:rPr>
+    </w:lvl>
+    <w:lvl w:ilvl="5" w:tplc="10090005" w:tentative="1">
+      <w:start w:val="1"/>
+      <w:numFmt w:val="bullet"/>
+      <w:lvlText w:val=""/>
+      <w:lvlJc w:val="left"/>
+      <w:pPr>
+        <w:ind w:left="4320" w:hanging="360"/>
+      </w:pPr>
+      <w:rPr>
+        <w:rFonts w:ascii="Wingdings" w:hAnsi="Wingdings" w:hint="default"/>
+      </w:rPr>
+    </w:lvl>
+    <w:lvl w:ilvl="6" w:tplc="10090001" w:tentative="1">
+      <w:start w:val="1"/>
+      <w:numFmt w:val="bullet"/>
+      <w:lvlText w:val=""/>
+      <w:lvlJc w:val="left"/>
+      <w:pPr>
+        <w:ind w:left="5040" w:hanging="360"/>
+      </w:pPr>
+      <w:rPr>
+        <w:rFonts w:ascii="Symbol" w:hAnsi="Symbol" w:hint="default"/>
+      </w:rPr>
+    </w:lvl>
+    <w:lvl w:ilvl="7" w:tplc="10090003" w:tentative="1">
+      <w:start w:val="1"/>
+      <w:numFmt w:val="bullet"/>
+      <w:lvlText w:val="o"/>
+      <w:lvlJc w:val="left"/>
+      <w:pPr>
+        <w:ind w:left="5760" w:hanging="360"/>
+      </w:pPr>
+      <w:rPr>
+        <w:rFonts w:ascii="Courier New" w:hAnsi="Courier New" w:cs="Courier New" w:hint="default"/>
+      </w:rPr>
+    </w:lvl>
+    <w:lvl w:ilvl="8" w:tplc="10090005" w:tentative="1">
+      <w:start w:val="1"/>
+      <w:numFmt w:val="bullet"/>
+      <w:lvlText w:val=""/>
+      <w:lvlJc w:val="left"/>
+      <w:pPr>
+        <w:ind w:left="6480" w:hanging="360"/>
+      </w:pPr>
+      <w:rPr>
+        <w:rFonts w:ascii="Wingdings" w:hAnsi="Wingdings" w:hint="default"/>
+      </w:rPr>
+    </w:lvl>
+  </w:abstractNum>
+  <w:abstractNum w:abstractNumId="3" w15:restartNumberingAfterBreak="0">
     <w:nsid w:val="46F97DF0"/>
     <w:multiLevelType w:val="hybridMultilevel"/>
     <w:tmpl w:val="6700CD26"/>
@@ -1592,7 +1841,7 @@
       </w:rPr>
     </w:lvl>
   </w:abstractNum>
-  <w:abstractNum w:abstractNumId="3" w15:restartNumberingAfterBreak="0">
+  <w:abstractNum w:abstractNumId="4" w15:restartNumberingAfterBreak="0">
     <w:nsid w:val="4DAF741A"/>
     <w:multiLevelType w:val="hybridMultilevel"/>
     <w:tmpl w:val="B4CECFE6"/>
@@ -1705,7 +1954,7 @@
       </w:rPr>
     </w:lvl>
   </w:abstractNum>
-  <w:abstractNum w:abstractNumId="4" w15:restartNumberingAfterBreak="0">
+  <w:abstractNum w:abstractNumId="5" w15:restartNumberingAfterBreak="0">
     <w:nsid w:val="4F233A23"/>
     <w:multiLevelType w:val="hybridMultilevel"/>
     <w:tmpl w:val="2F703DE0"/>
@@ -1818,7 +2067,7 @@
       </w:rPr>
     </w:lvl>
   </w:abstractNum>
-  <w:abstractNum w:abstractNumId="5" w15:restartNumberingAfterBreak="0">
+  <w:abstractNum w:abstractNumId="6" w15:restartNumberingAfterBreak="0">
     <w:nsid w:val="5BD83C20"/>
     <w:multiLevelType w:val="hybridMultilevel"/>
     <w:tmpl w:val="8DF09274"/>
@@ -1931,7 +2180,7 @@
       </w:rPr>
     </w:lvl>
   </w:abstractNum>
-  <w:abstractNum w:abstractNumId="6" w15:restartNumberingAfterBreak="0">
+  <w:abstractNum w:abstractNumId="7" w15:restartNumberingAfterBreak="0">
     <w:nsid w:val="71F044D3"/>
     <w:multiLevelType w:val="hybridMultilevel"/>
     <w:tmpl w:val="4C1E71A2"/>
@@ -2044,7 +2293,7 @@
       </w:rPr>
     </w:lvl>
   </w:abstractNum>
-  <w:abstractNum w:abstractNumId="7" w15:restartNumberingAfterBreak="0">
+  <w:abstractNum w:abstractNumId="8" w15:restartNumberingAfterBreak="0">
     <w:nsid w:val="7C0C3051"/>
     <w:multiLevelType w:val="hybridMultilevel"/>
     <w:tmpl w:val="893C2A9C"/>
@@ -2161,25 +2410,28 @@
     <w:abstractNumId w:val="0"/>
   </w:num>
   <w:num w:numId="2">
+    <w:abstractNumId w:val="8"/>
+  </w:num>
+  <w:num w:numId="3">
+    <w:abstractNumId w:val="4"/>
+  </w:num>
+  <w:num w:numId="4">
+    <w:abstractNumId w:val="3"/>
+  </w:num>
+  <w:num w:numId="5">
     <w:abstractNumId w:val="7"/>
   </w:num>
-  <w:num w:numId="3">
-    <w:abstractNumId w:val="3"/>
-  </w:num>
-  <w:num w:numId="4">
-    <w:abstractNumId w:val="2"/>
-  </w:num>
-  <w:num w:numId="5">
-    <w:abstractNumId w:val="6"/>
-  </w:num>
   <w:num w:numId="6">
-    <w:abstractNumId w:val="4"/>
+    <w:abstractNumId w:val="5"/>
   </w:num>
   <w:num w:numId="7">
-    <w:abstractNumId w:val="5"/>
+    <w:abstractNumId w:val="6"/>
   </w:num>
   <w:num w:numId="8">
     <w:abstractNumId w:val="1"/>
+  </w:num>
+  <w:num w:numId="9">
+    <w:abstractNumId w:val="2"/>
   </w:num>
 </w:numbering>
 </file>

</xml_diff>